<commit_message>
added the actual final docs questions
</commit_message>
<xml_diff>
--- a/Lab 1.docx
+++ b/Lab 1.docx
@@ -143,8 +143,6 @@
         </w:rPr>
         <w:t>Create an issue assigned to caaron to review the code.</w:t>
       </w:r>
-      <w:bookmarkStart w:id="0" w:name="_GoBack"/>
-      <w:bookmarkEnd w:id="0"/>
     </w:p>
     <w:p>
       <w:pPr>
@@ -167,6 +165,7 @@
     <w:p>
       <w:pPr>
         <w:numPr>
+          <w:ilvl w:val="0"/>
           <w:numId w:val="0"/>
         </w:numPr>
         <w:ind w:leftChars="0"/>
@@ -188,6 +187,1538 @@
           <w:lang w:val="en-US"/>
         </w:rPr>
       </w:pPr>
+    </w:p>
+    <w:p>
+      <w:pPr>
+        <w:rPr>
+          <w:lang w:val="en-US"/>
+        </w:rPr>
+      </w:pPr>
+    </w:p>
+    <w:p>
+      <w:pPr>
+        <w:rPr>
+          <w:rFonts w:hint="default"/>
+          <w:lang w:val="en-US"/>
+        </w:rPr>
+      </w:pPr>
+      <w:r>
+        <w:rPr>
+          <w:rFonts w:hint="default"/>
+          <w:lang w:val="en-US"/>
+        </w:rPr>
+        <w:t>Section 1: Math Operators. [15 questions, each worth 2 points] For each expression, write in the Output column what the Python interpreter would show as output.</w:t>
+      </w:r>
+    </w:p>
+    <w:p>
+      <w:pPr>
+        <w:rPr>
+          <w:rFonts w:hint="default"/>
+          <w:lang w:val="en-US"/>
+        </w:rPr>
+      </w:pPr>
+    </w:p>
+    <w:p>
+      <w:pPr>
+        <w:rPr>
+          <w:rFonts w:hint="default"/>
+          <w:lang w:val="en-US"/>
+        </w:rPr>
+      </w:pPr>
+      <w:r>
+        <w:rPr>
+          <w:rFonts w:hint="default"/>
+          <w:lang w:val="en-US"/>
+        </w:rPr>
+        <w:t>Expression</w:t>
+      </w:r>
+      <w:r>
+        <w:rPr>
+          <w:rFonts w:hint="default"/>
+          <w:lang w:val="en-US"/>
+        </w:rPr>
+        <w:tab/>
+      </w:r>
+      <w:r>
+        <w:rPr>
+          <w:rFonts w:hint="default"/>
+          <w:lang w:val="en-US"/>
+        </w:rPr>
+        <w:t>Output</w:t>
+      </w:r>
+    </w:p>
+    <w:p>
+      <w:pPr>
+        <w:rPr>
+          <w:rFonts w:hint="default"/>
+          <w:lang w:val="en-US"/>
+        </w:rPr>
+      </w:pPr>
+      <w:r>
+        <w:rPr>
+          <w:rFonts w:hint="default"/>
+          <w:lang w:val="en-US"/>
+        </w:rPr>
+        <w:t>14+5-5</w:t>
+      </w:r>
+      <w:r>
+        <w:rPr>
+          <w:rFonts w:hint="default"/>
+          <w:lang w:val="en-US"/>
+        </w:rPr>
+        <w:tab/>
+      </w:r>
+    </w:p>
+    <w:p>
+      <w:pPr>
+        <w:rPr>
+          <w:rFonts w:hint="default"/>
+          <w:lang w:val="en-US"/>
+        </w:rPr>
+      </w:pPr>
+      <w:r>
+        <w:rPr>
+          <w:rFonts w:hint="default"/>
+          <w:lang w:val="en-US"/>
+        </w:rPr>
+        <w:t>“85” + “58”</w:t>
+      </w:r>
+      <w:r>
+        <w:rPr>
+          <w:rFonts w:hint="default"/>
+          <w:lang w:val="en-US"/>
+        </w:rPr>
+        <w:tab/>
+      </w:r>
+    </w:p>
+    <w:p>
+      <w:pPr>
+        <w:rPr>
+          <w:rFonts w:hint="default"/>
+          <w:lang w:val="en-US"/>
+        </w:rPr>
+      </w:pPr>
+      <w:r>
+        <w:rPr>
+          <w:rFonts w:hint="default"/>
+          <w:lang w:val="en-US"/>
+        </w:rPr>
+        <w:t>2-2*2</w:t>
+      </w:r>
+      <w:r>
+        <w:rPr>
+          <w:rFonts w:hint="default"/>
+          <w:lang w:val="en-US"/>
+        </w:rPr>
+        <w:tab/>
+      </w:r>
+    </w:p>
+    <w:p>
+      <w:pPr>
+        <w:rPr>
+          <w:rFonts w:hint="default"/>
+          <w:lang w:val="en-US"/>
+        </w:rPr>
+      </w:pPr>
+      <w:r>
+        <w:rPr>
+          <w:rFonts w:hint="default"/>
+          <w:lang w:val="en-US"/>
+        </w:rPr>
+        <w:t>(2-2)2</w:t>
+      </w:r>
+      <w:r>
+        <w:rPr>
+          <w:rFonts w:hint="default"/>
+          <w:lang w:val="en-US"/>
+        </w:rPr>
+        <w:tab/>
+      </w:r>
+    </w:p>
+    <w:p>
+      <w:pPr>
+        <w:rPr>
+          <w:rFonts w:hint="default"/>
+          <w:lang w:val="en-US"/>
+        </w:rPr>
+      </w:pPr>
+      <w:r>
+        <w:rPr>
+          <w:rFonts w:hint="default"/>
+          <w:lang w:val="en-US"/>
+        </w:rPr>
+        <w:t>(2-2)*2</w:t>
+      </w:r>
+      <w:r>
+        <w:rPr>
+          <w:rFonts w:hint="default"/>
+          <w:lang w:val="en-US"/>
+        </w:rPr>
+        <w:tab/>
+      </w:r>
+    </w:p>
+    <w:p>
+      <w:pPr>
+        <w:rPr>
+          <w:rFonts w:hint="default"/>
+          <w:lang w:val="en-US"/>
+        </w:rPr>
+      </w:pPr>
+      <w:r>
+        <w:rPr>
+          <w:rFonts w:hint="default"/>
+          <w:lang w:val="en-US"/>
+        </w:rPr>
+        <w:t>2*2**3</w:t>
+      </w:r>
+      <w:r>
+        <w:rPr>
+          <w:rFonts w:hint="default"/>
+          <w:lang w:val="en-US"/>
+        </w:rPr>
+        <w:tab/>
+      </w:r>
+    </w:p>
+    <w:p>
+      <w:pPr>
+        <w:rPr>
+          <w:rFonts w:hint="default"/>
+          <w:lang w:val="en-US"/>
+        </w:rPr>
+      </w:pPr>
+      <w:r>
+        <w:rPr>
+          <w:rFonts w:hint="default"/>
+          <w:lang w:val="en-US"/>
+        </w:rPr>
+        <w:t>2**2**3</w:t>
+      </w:r>
+      <w:r>
+        <w:rPr>
+          <w:rFonts w:hint="default"/>
+          <w:lang w:val="en-US"/>
+        </w:rPr>
+        <w:tab/>
+      </w:r>
+    </w:p>
+    <w:p>
+      <w:pPr>
+        <w:rPr>
+          <w:rFonts w:hint="default"/>
+          <w:lang w:val="en-US"/>
+        </w:rPr>
+      </w:pPr>
+      <w:r>
+        <w:rPr>
+          <w:rFonts w:hint="default"/>
+          <w:lang w:val="en-US"/>
+        </w:rPr>
+        <w:t>5//2</w:t>
+      </w:r>
+      <w:r>
+        <w:rPr>
+          <w:rFonts w:hint="default"/>
+          <w:lang w:val="en-US"/>
+        </w:rPr>
+        <w:tab/>
+      </w:r>
+    </w:p>
+    <w:p>
+      <w:pPr>
+        <w:rPr>
+          <w:rFonts w:hint="default"/>
+          <w:lang w:val="en-US"/>
+        </w:rPr>
+      </w:pPr>
+      <w:r>
+        <w:rPr>
+          <w:rFonts w:hint="default"/>
+          <w:lang w:val="en-US"/>
+        </w:rPr>
+        <w:t>1+5//2</w:t>
+      </w:r>
+      <w:r>
+        <w:rPr>
+          <w:rFonts w:hint="default"/>
+          <w:lang w:val="en-US"/>
+        </w:rPr>
+        <w:tab/>
+      </w:r>
+    </w:p>
+    <w:p>
+      <w:pPr>
+        <w:rPr>
+          <w:rFonts w:hint="default"/>
+          <w:lang w:val="en-US"/>
+        </w:rPr>
+      </w:pPr>
+      <w:r>
+        <w:rPr>
+          <w:rFonts w:hint="default"/>
+          <w:lang w:val="en-US"/>
+        </w:rPr>
+        <w:t>6%3</w:t>
+      </w:r>
+      <w:r>
+        <w:rPr>
+          <w:rFonts w:hint="default"/>
+          <w:lang w:val="en-US"/>
+        </w:rPr>
+        <w:tab/>
+      </w:r>
+    </w:p>
+    <w:p>
+      <w:pPr>
+        <w:rPr>
+          <w:rFonts w:hint="default"/>
+          <w:lang w:val="en-US"/>
+        </w:rPr>
+      </w:pPr>
+      <w:r>
+        <w:rPr>
+          <w:rFonts w:hint="default"/>
+          <w:lang w:val="en-US"/>
+        </w:rPr>
+        <w:t>2+6%3</w:t>
+      </w:r>
+      <w:r>
+        <w:rPr>
+          <w:rFonts w:hint="default"/>
+          <w:lang w:val="en-US"/>
+        </w:rPr>
+        <w:tab/>
+      </w:r>
+    </w:p>
+    <w:p>
+      <w:pPr>
+        <w:rPr>
+          <w:rFonts w:hint="default"/>
+          <w:lang w:val="en-US"/>
+        </w:rPr>
+      </w:pPr>
+      <w:r>
+        <w:rPr>
+          <w:rFonts w:hint="default"/>
+          <w:lang w:val="en-US"/>
+        </w:rPr>
+        <w:t>(2+6)%3</w:t>
+      </w:r>
+      <w:r>
+        <w:rPr>
+          <w:rFonts w:hint="default"/>
+          <w:lang w:val="en-US"/>
+        </w:rPr>
+        <w:tab/>
+      </w:r>
+    </w:p>
+    <w:p>
+      <w:pPr>
+        <w:rPr>
+          <w:rFonts w:hint="default"/>
+          <w:lang w:val="en-US"/>
+        </w:rPr>
+      </w:pPr>
+      <w:r>
+        <w:rPr>
+          <w:rFonts w:hint="default"/>
+          <w:lang w:val="en-US"/>
+        </w:rPr>
+        <w:t>2/2*2</w:t>
+      </w:r>
+      <w:r>
+        <w:rPr>
+          <w:rFonts w:hint="default"/>
+          <w:lang w:val="en-US"/>
+        </w:rPr>
+        <w:tab/>
+      </w:r>
+    </w:p>
+    <w:p>
+      <w:pPr>
+        <w:rPr>
+          <w:rFonts w:hint="default"/>
+          <w:lang w:val="en-US"/>
+        </w:rPr>
+      </w:pPr>
+      <w:r>
+        <w:rPr>
+          <w:rFonts w:hint="default"/>
+          <w:lang w:val="en-US"/>
+        </w:rPr>
+        <w:t>2-2+2*2</w:t>
+      </w:r>
+      <w:r>
+        <w:rPr>
+          <w:rFonts w:hint="default"/>
+          <w:lang w:val="en-US"/>
+        </w:rPr>
+        <w:tab/>
+      </w:r>
+    </w:p>
+    <w:p>
+      <w:pPr>
+        <w:rPr>
+          <w:rFonts w:hint="default"/>
+          <w:lang w:val="en-US"/>
+        </w:rPr>
+      </w:pPr>
+      <w:r>
+        <w:rPr>
+          <w:rFonts w:hint="default"/>
+          <w:lang w:val="en-US"/>
+        </w:rPr>
+        <w:t>2+2-2*2</w:t>
+      </w:r>
+      <w:r>
+        <w:rPr>
+          <w:rFonts w:hint="default"/>
+          <w:lang w:val="en-US"/>
+        </w:rPr>
+        <w:tab/>
+      </w:r>
+    </w:p>
+    <w:p>
+      <w:pPr>
+        <w:rPr>
+          <w:rFonts w:hint="default"/>
+          <w:lang w:val="en-US"/>
+        </w:rPr>
+      </w:pPr>
+    </w:p>
+    <w:p>
+      <w:pPr>
+        <w:rPr>
+          <w:rFonts w:hint="default"/>
+          <w:lang w:val="en-US"/>
+        </w:rPr>
+      </w:pPr>
+      <w:r>
+        <w:rPr>
+          <w:rFonts w:hint="default"/>
+          <w:lang w:val="en-US"/>
+        </w:rPr>
+        <w:t>Section 2. Logical Operators. [10 questions, each worth 2 points] For each expression, write in the Output column what the Python interpreter would show as output (True or False). Assume the variables have the following values:</w:t>
+      </w:r>
+    </w:p>
+    <w:p>
+      <w:pPr>
+        <w:rPr>
+          <w:rFonts w:hint="default"/>
+          <w:lang w:val="en-US"/>
+        </w:rPr>
+      </w:pPr>
+    </w:p>
+    <w:p>
+      <w:pPr>
+        <w:rPr>
+          <w:rFonts w:hint="default"/>
+          <w:lang w:val="en-US"/>
+        </w:rPr>
+      </w:pPr>
+      <w:r>
+        <w:rPr>
+          <w:rFonts w:hint="default"/>
+          <w:lang w:val="en-US"/>
+        </w:rPr>
+        <w:t>a = 7</w:t>
+      </w:r>
+    </w:p>
+    <w:p>
+      <w:pPr>
+        <w:rPr>
+          <w:rFonts w:hint="default"/>
+          <w:lang w:val="en-US"/>
+        </w:rPr>
+      </w:pPr>
+      <w:r>
+        <w:rPr>
+          <w:rFonts w:hint="default"/>
+          <w:lang w:val="en-US"/>
+        </w:rPr>
+        <w:t>b = 3</w:t>
+      </w:r>
+    </w:p>
+    <w:p>
+      <w:pPr>
+        <w:rPr>
+          <w:rFonts w:hint="default"/>
+          <w:lang w:val="en-US"/>
+        </w:rPr>
+      </w:pPr>
+      <w:r>
+        <w:rPr>
+          <w:rFonts w:hint="default"/>
+          <w:lang w:val="en-US"/>
+        </w:rPr>
+        <w:t>c = 11</w:t>
+      </w:r>
+    </w:p>
+    <w:p>
+      <w:pPr>
+        <w:rPr>
+          <w:rFonts w:hint="default"/>
+          <w:lang w:val="en-US"/>
+        </w:rPr>
+      </w:pPr>
+    </w:p>
+    <w:p>
+      <w:pPr>
+        <w:rPr>
+          <w:rFonts w:hint="default"/>
+          <w:lang w:val="en-US"/>
+        </w:rPr>
+      </w:pPr>
+      <w:r>
+        <w:rPr>
+          <w:rFonts w:hint="default"/>
+          <w:lang w:val="en-US"/>
+        </w:rPr>
+        <w:t>Expression</w:t>
+      </w:r>
+      <w:r>
+        <w:rPr>
+          <w:rFonts w:hint="default"/>
+          <w:lang w:val="en-US"/>
+        </w:rPr>
+        <w:tab/>
+      </w:r>
+      <w:r>
+        <w:rPr>
+          <w:rFonts w:hint="default"/>
+          <w:lang w:val="en-US"/>
+        </w:rPr>
+        <w:t>Output</w:t>
+      </w:r>
+    </w:p>
+    <w:p>
+      <w:pPr>
+        <w:rPr>
+          <w:rFonts w:hint="default"/>
+          <w:lang w:val="en-US"/>
+        </w:rPr>
+      </w:pPr>
+      <w:r>
+        <w:rPr>
+          <w:rFonts w:hint="default"/>
+          <w:lang w:val="en-US"/>
+        </w:rPr>
+        <w:t>a&gt;b and b&lt;c</w:t>
+      </w:r>
+      <w:r>
+        <w:rPr>
+          <w:rFonts w:hint="default"/>
+          <w:lang w:val="en-US"/>
+        </w:rPr>
+        <w:tab/>
+      </w:r>
+    </w:p>
+    <w:p>
+      <w:pPr>
+        <w:rPr>
+          <w:rFonts w:hint="default"/>
+          <w:lang w:val="en-US"/>
+        </w:rPr>
+      </w:pPr>
+      <w:r>
+        <w:rPr>
+          <w:rFonts w:hint="default"/>
+          <w:lang w:val="en-US"/>
+        </w:rPr>
+        <w:t>b&lt;c and a&gt;b</w:t>
+      </w:r>
+      <w:r>
+        <w:rPr>
+          <w:rFonts w:hint="default"/>
+          <w:lang w:val="en-US"/>
+        </w:rPr>
+        <w:tab/>
+      </w:r>
+    </w:p>
+    <w:p>
+      <w:pPr>
+        <w:rPr>
+          <w:rFonts w:hint="default"/>
+          <w:lang w:val="en-US"/>
+        </w:rPr>
+      </w:pPr>
+      <w:r>
+        <w:rPr>
+          <w:rFonts w:hint="default"/>
+          <w:lang w:val="en-US"/>
+        </w:rPr>
+        <w:t>c&gt;b and b&lt;a</w:t>
+      </w:r>
+      <w:r>
+        <w:rPr>
+          <w:rFonts w:hint="default"/>
+          <w:lang w:val="en-US"/>
+        </w:rPr>
+        <w:tab/>
+      </w:r>
+    </w:p>
+    <w:p>
+      <w:pPr>
+        <w:rPr>
+          <w:rFonts w:hint="default"/>
+          <w:lang w:val="en-US"/>
+        </w:rPr>
+      </w:pPr>
+      <w:r>
+        <w:rPr>
+          <w:rFonts w:hint="default"/>
+          <w:lang w:val="en-US"/>
+        </w:rPr>
+        <w:t>2*b&gt;a</w:t>
+      </w:r>
+      <w:r>
+        <w:rPr>
+          <w:rFonts w:hint="default"/>
+          <w:lang w:val="en-US"/>
+        </w:rPr>
+        <w:tab/>
+      </w:r>
+    </w:p>
+    <w:p>
+      <w:pPr>
+        <w:rPr>
+          <w:rFonts w:hint="default"/>
+          <w:lang w:val="en-US"/>
+        </w:rPr>
+      </w:pPr>
+      <w:r>
+        <w:rPr>
+          <w:rFonts w:hint="default"/>
+          <w:lang w:val="en-US"/>
+        </w:rPr>
+        <w:t>((2*a)-b)&gt;=c</w:t>
+      </w:r>
+      <w:r>
+        <w:rPr>
+          <w:rFonts w:hint="default"/>
+          <w:lang w:val="en-US"/>
+        </w:rPr>
+        <w:tab/>
+      </w:r>
+    </w:p>
+    <w:p>
+      <w:pPr>
+        <w:rPr>
+          <w:rFonts w:hint="default"/>
+          <w:lang w:val="en-US"/>
+        </w:rPr>
+      </w:pPr>
+      <w:r>
+        <w:rPr>
+          <w:rFonts w:hint="default"/>
+          <w:lang w:val="en-US"/>
+        </w:rPr>
+        <w:t>a==b or b==c</w:t>
+      </w:r>
+      <w:r>
+        <w:rPr>
+          <w:rFonts w:hint="default"/>
+          <w:lang w:val="en-US"/>
+        </w:rPr>
+        <w:tab/>
+      </w:r>
+    </w:p>
+    <w:p>
+      <w:pPr>
+        <w:rPr>
+          <w:rFonts w:hint="default"/>
+          <w:lang w:val="en-US"/>
+        </w:rPr>
+      </w:pPr>
+      <w:r>
+        <w:rPr>
+          <w:rFonts w:hint="default"/>
+          <w:lang w:val="en-US"/>
+        </w:rPr>
+        <w:t>a&lt;b&lt;c</w:t>
+      </w:r>
+      <w:r>
+        <w:rPr>
+          <w:rFonts w:hint="default"/>
+          <w:lang w:val="en-US"/>
+        </w:rPr>
+        <w:tab/>
+      </w:r>
+    </w:p>
+    <w:p>
+      <w:pPr>
+        <w:rPr>
+          <w:rFonts w:hint="default"/>
+          <w:lang w:val="en-US"/>
+        </w:rPr>
+      </w:pPr>
+      <w:r>
+        <w:rPr>
+          <w:rFonts w:hint="default"/>
+          <w:lang w:val="en-US"/>
+        </w:rPr>
+        <w:t>b&lt;a&lt;c</w:t>
+      </w:r>
+      <w:r>
+        <w:rPr>
+          <w:rFonts w:hint="default"/>
+          <w:lang w:val="en-US"/>
+        </w:rPr>
+        <w:tab/>
+      </w:r>
+    </w:p>
+    <w:p>
+      <w:pPr>
+        <w:rPr>
+          <w:rFonts w:hint="default"/>
+          <w:lang w:val="en-US"/>
+        </w:rPr>
+      </w:pPr>
+      <w:r>
+        <w:rPr>
+          <w:rFonts w:hint="default"/>
+          <w:lang w:val="en-US"/>
+        </w:rPr>
+        <w:t>a+b&gt;c</w:t>
+      </w:r>
+      <w:r>
+        <w:rPr>
+          <w:rFonts w:hint="default"/>
+          <w:lang w:val="en-US"/>
+        </w:rPr>
+        <w:tab/>
+      </w:r>
+    </w:p>
+    <w:p>
+      <w:pPr>
+        <w:rPr>
+          <w:rFonts w:hint="default"/>
+          <w:lang w:val="en-US"/>
+        </w:rPr>
+      </w:pPr>
+      <w:r>
+        <w:rPr>
+          <w:rFonts w:hint="default"/>
+          <w:lang w:val="en-US"/>
+        </w:rPr>
+        <w:t>11+b+a-10==c</w:t>
+      </w:r>
+      <w:r>
+        <w:rPr>
+          <w:rFonts w:hint="default"/>
+          <w:lang w:val="en-US"/>
+        </w:rPr>
+        <w:tab/>
+      </w:r>
+    </w:p>
+    <w:p>
+      <w:pPr>
+        <w:rPr>
+          <w:rFonts w:hint="default"/>
+          <w:lang w:val="en-US"/>
+        </w:rPr>
+      </w:pPr>
+    </w:p>
+    <w:p>
+      <w:pPr>
+        <w:rPr>
+          <w:rFonts w:hint="default"/>
+          <w:lang w:val="en-US"/>
+        </w:rPr>
+      </w:pPr>
+    </w:p>
+    <w:p>
+      <w:pPr>
+        <w:rPr>
+          <w:rFonts w:hint="default"/>
+          <w:lang w:val="en-US"/>
+        </w:rPr>
+      </w:pPr>
+    </w:p>
+    <w:p>
+      <w:pPr>
+        <w:rPr>
+          <w:rFonts w:hint="default"/>
+          <w:lang w:val="en-US"/>
+        </w:rPr>
+      </w:pPr>
+      <w:r>
+        <w:rPr>
+          <w:rFonts w:hint="default"/>
+          <w:lang w:val="en-US"/>
+        </w:rPr>
+        <w:t>Section 3. For Loops and Lists. [Six questions, each worth five points] Show the correct syntax for the problems below.</w:t>
+      </w:r>
+    </w:p>
+    <w:p>
+      <w:pPr>
+        <w:rPr>
+          <w:rFonts w:hint="default"/>
+          <w:lang w:val="en-US"/>
+        </w:rPr>
+      </w:pPr>
+    </w:p>
+    <w:p>
+      <w:pPr>
+        <w:rPr>
+          <w:rFonts w:hint="default"/>
+          <w:lang w:val="en-US"/>
+        </w:rPr>
+      </w:pPr>
+      <w:r>
+        <w:rPr>
+          <w:rFonts w:hint="default"/>
+          <w:lang w:val="en-US"/>
+        </w:rPr>
+        <w:t>a)Design a for loop using the range function that prints all natural numbers from 0-15</w:t>
+      </w:r>
+    </w:p>
+    <w:p>
+      <w:pPr>
+        <w:rPr>
+          <w:rFonts w:hint="default"/>
+          <w:lang w:val="en-US"/>
+        </w:rPr>
+      </w:pPr>
+    </w:p>
+    <w:p>
+      <w:pPr>
+        <w:rPr>
+          <w:rFonts w:hint="default"/>
+          <w:lang w:val="en-US"/>
+        </w:rPr>
+      </w:pPr>
+    </w:p>
+    <w:p>
+      <w:pPr>
+        <w:rPr>
+          <w:rFonts w:hint="default"/>
+          <w:lang w:val="en-US"/>
+        </w:rPr>
+      </w:pPr>
+    </w:p>
+    <w:p>
+      <w:pPr>
+        <w:rPr>
+          <w:rFonts w:hint="default"/>
+          <w:lang w:val="en-US"/>
+        </w:rPr>
+      </w:pPr>
+    </w:p>
+    <w:p>
+      <w:pPr>
+        <w:rPr>
+          <w:rFonts w:hint="default"/>
+          <w:lang w:val="en-US"/>
+        </w:rPr>
+      </w:pPr>
+    </w:p>
+    <w:p>
+      <w:pPr>
+        <w:rPr>
+          <w:rFonts w:hint="default"/>
+          <w:lang w:val="en-US"/>
+        </w:rPr>
+      </w:pPr>
+    </w:p>
+    <w:p>
+      <w:pPr>
+        <w:rPr>
+          <w:rFonts w:hint="default"/>
+          <w:lang w:val="en-US"/>
+        </w:rPr>
+      </w:pPr>
+      <w:r>
+        <w:rPr>
+          <w:rFonts w:hint="default"/>
+          <w:lang w:val="en-US"/>
+        </w:rPr>
+        <w:t>b)Design a for loop using the range function that prints all natural numbers from 5-100</w:t>
+      </w:r>
+    </w:p>
+    <w:p>
+      <w:pPr>
+        <w:rPr>
+          <w:rFonts w:hint="default"/>
+          <w:lang w:val="en-US"/>
+        </w:rPr>
+      </w:pPr>
+    </w:p>
+    <w:p>
+      <w:pPr>
+        <w:rPr>
+          <w:rFonts w:hint="default"/>
+          <w:lang w:val="en-US"/>
+        </w:rPr>
+      </w:pPr>
+    </w:p>
+    <w:p>
+      <w:pPr>
+        <w:rPr>
+          <w:rFonts w:hint="default"/>
+          <w:lang w:val="en-US"/>
+        </w:rPr>
+      </w:pPr>
+    </w:p>
+    <w:p>
+      <w:pPr>
+        <w:rPr>
+          <w:rFonts w:hint="default"/>
+          <w:lang w:val="en-US"/>
+        </w:rPr>
+      </w:pPr>
+    </w:p>
+    <w:p>
+      <w:pPr>
+        <w:rPr>
+          <w:rFonts w:hint="default"/>
+          <w:lang w:val="en-US"/>
+        </w:rPr>
+      </w:pPr>
+    </w:p>
+    <w:p>
+      <w:pPr>
+        <w:rPr>
+          <w:rFonts w:hint="default"/>
+          <w:lang w:val="en-US"/>
+        </w:rPr>
+      </w:pPr>
+    </w:p>
+    <w:p>
+      <w:pPr>
+        <w:rPr>
+          <w:rFonts w:hint="default"/>
+          <w:lang w:val="en-US"/>
+        </w:rPr>
+      </w:pPr>
+      <w:r>
+        <w:rPr>
+          <w:rFonts w:hint="default"/>
+          <w:lang w:val="en-US"/>
+        </w:rPr>
+        <w:t>c)Given a list of candy bars, design a for loop that prints out every item in the list. Assume the list is already defined and is named candy_bars</w:t>
+      </w:r>
+    </w:p>
+    <w:p>
+      <w:pPr>
+        <w:rPr>
+          <w:rFonts w:hint="default"/>
+          <w:lang w:val="en-US"/>
+        </w:rPr>
+      </w:pPr>
+    </w:p>
+    <w:p>
+      <w:pPr>
+        <w:rPr>
+          <w:rFonts w:hint="default"/>
+          <w:lang w:val="en-US"/>
+        </w:rPr>
+      </w:pPr>
+    </w:p>
+    <w:p>
+      <w:pPr>
+        <w:rPr>
+          <w:rFonts w:hint="default"/>
+          <w:lang w:val="en-US"/>
+        </w:rPr>
+      </w:pPr>
+    </w:p>
+    <w:p>
+      <w:pPr>
+        <w:rPr>
+          <w:rFonts w:hint="default"/>
+          <w:lang w:val="en-US"/>
+        </w:rPr>
+      </w:pPr>
+    </w:p>
+    <w:p>
+      <w:pPr>
+        <w:rPr>
+          <w:rFonts w:hint="default"/>
+          <w:lang w:val="en-US"/>
+        </w:rPr>
+      </w:pPr>
+    </w:p>
+    <w:p>
+      <w:pPr>
+        <w:rPr>
+          <w:rFonts w:hint="default"/>
+          <w:lang w:val="en-US"/>
+        </w:rPr>
+      </w:pPr>
+    </w:p>
+    <w:p>
+      <w:pPr>
+        <w:rPr>
+          <w:rFonts w:hint="default"/>
+          <w:lang w:val="en-US"/>
+        </w:rPr>
+      </w:pPr>
+      <w:r>
+        <w:rPr>
+          <w:rFonts w:hint="default"/>
+          <w:lang w:val="en-US"/>
+        </w:rPr>
+        <w:t>d)Modify your answer from problem 3c so it prints out each candy bar with an added greeting. Output should look something like:</w:t>
+      </w:r>
+    </w:p>
+    <w:p>
+      <w:pPr>
+        <w:rPr>
+          <w:rFonts w:hint="default"/>
+          <w:lang w:val="en-US"/>
+        </w:rPr>
+      </w:pPr>
+      <w:r>
+        <w:rPr>
+          <w:rFonts w:hint="default"/>
+          <w:lang w:val="en-US"/>
+        </w:rPr>
+        <w:t>Good afternoon, Snickers</w:t>
+      </w:r>
+    </w:p>
+    <w:p>
+      <w:pPr>
+        <w:rPr>
+          <w:rFonts w:hint="default"/>
+          <w:lang w:val="en-US"/>
+        </w:rPr>
+      </w:pPr>
+      <w:r>
+        <w:rPr>
+          <w:rFonts w:hint="default"/>
+          <w:lang w:val="en-US"/>
+        </w:rPr>
+        <w:t>Good afternoon, Reese’s Peanut Butter Cup</w:t>
+      </w:r>
+    </w:p>
+    <w:p>
+      <w:pPr>
+        <w:rPr>
+          <w:rFonts w:hint="default"/>
+          <w:lang w:val="en-US"/>
+        </w:rPr>
+      </w:pPr>
+      <w:r>
+        <w:rPr>
+          <w:rFonts w:hint="default"/>
+          <w:lang w:val="en-US"/>
+        </w:rPr>
+        <w:t>Good afternoon, Baby Ruth</w:t>
+      </w:r>
+    </w:p>
+    <w:p>
+      <w:pPr>
+        <w:rPr>
+          <w:rFonts w:hint="default"/>
+          <w:lang w:val="en-US"/>
+        </w:rPr>
+      </w:pPr>
+    </w:p>
+    <w:p>
+      <w:pPr>
+        <w:rPr>
+          <w:rFonts w:hint="default"/>
+          <w:lang w:val="en-US"/>
+        </w:rPr>
+      </w:pPr>
+    </w:p>
+    <w:p>
+      <w:pPr>
+        <w:rPr>
+          <w:rFonts w:hint="default"/>
+          <w:lang w:val="en-US"/>
+        </w:rPr>
+      </w:pPr>
+    </w:p>
+    <w:p>
+      <w:pPr>
+        <w:rPr>
+          <w:rFonts w:hint="default"/>
+          <w:lang w:val="en-US"/>
+        </w:rPr>
+      </w:pPr>
+    </w:p>
+    <w:p>
+      <w:pPr>
+        <w:rPr>
+          <w:rFonts w:hint="default"/>
+          <w:lang w:val="en-US"/>
+        </w:rPr>
+      </w:pPr>
+    </w:p>
+    <w:p>
+      <w:pPr>
+        <w:rPr>
+          <w:rFonts w:hint="default"/>
+          <w:lang w:val="en-US"/>
+        </w:rPr>
+      </w:pPr>
+      <w:r>
+        <w:rPr>
+          <w:rFonts w:hint="default"/>
+          <w:lang w:val="en-US"/>
+        </w:rPr>
+        <w:t>e)Provide one line of code to add your favorite candy bar to the end of the list called candy_bars</w:t>
+      </w:r>
+    </w:p>
+    <w:p>
+      <w:pPr>
+        <w:rPr>
+          <w:rFonts w:hint="default"/>
+          <w:lang w:val="en-US"/>
+        </w:rPr>
+      </w:pPr>
+    </w:p>
+    <w:p>
+      <w:pPr>
+        <w:rPr>
+          <w:rFonts w:hint="default"/>
+          <w:lang w:val="en-US"/>
+        </w:rPr>
+      </w:pPr>
+    </w:p>
+    <w:p>
+      <w:pPr>
+        <w:rPr>
+          <w:rFonts w:hint="default"/>
+          <w:lang w:val="en-US"/>
+        </w:rPr>
+      </w:pPr>
+    </w:p>
+    <w:p>
+      <w:pPr>
+        <w:rPr>
+          <w:rFonts w:hint="default"/>
+          <w:lang w:val="en-US"/>
+        </w:rPr>
+      </w:pPr>
+    </w:p>
+    <w:p>
+      <w:pPr>
+        <w:rPr>
+          <w:rFonts w:hint="default"/>
+          <w:lang w:val="en-US"/>
+        </w:rPr>
+      </w:pPr>
+    </w:p>
+    <w:p>
+      <w:pPr>
+        <w:rPr>
+          <w:rFonts w:hint="default"/>
+          <w:lang w:val="en-US"/>
+        </w:rPr>
+      </w:pPr>
+      <w:r>
+        <w:rPr>
+          <w:rFonts w:hint="default"/>
+          <w:lang w:val="en-US"/>
+        </w:rPr>
+        <w:t>f)Now that your candy bar is at the end of the list called candy_bars, provide code (one or two lines) that will print out a greeting only to your favorite candy bar. Hint: you will need to use the len() function.</w:t>
+      </w:r>
+    </w:p>
+    <w:p>
+      <w:pPr>
+        <w:rPr>
+          <w:rFonts w:hint="default"/>
+          <w:lang w:val="en-US"/>
+        </w:rPr>
+      </w:pPr>
+    </w:p>
+    <w:p>
+      <w:pPr>
+        <w:rPr>
+          <w:rFonts w:hint="default"/>
+          <w:lang w:val="en-US"/>
+        </w:rPr>
+      </w:pPr>
+    </w:p>
+    <w:p>
+      <w:pPr>
+        <w:rPr>
+          <w:rFonts w:hint="default"/>
+          <w:lang w:val="en-US"/>
+        </w:rPr>
+      </w:pPr>
+    </w:p>
+    <w:p>
+      <w:pPr>
+        <w:rPr>
+          <w:rFonts w:hint="default"/>
+          <w:lang w:val="en-US"/>
+        </w:rPr>
+      </w:pPr>
+      <w:r>
+        <w:rPr>
+          <w:rFonts w:hint="default"/>
+          <w:lang w:val="en-US"/>
+        </w:rPr>
+        <w:t>Section 4. Functions. [Two questions, each worth five points] Show the correct syntax for the problems below.</w:t>
+      </w:r>
+    </w:p>
+    <w:p>
+      <w:pPr>
+        <w:rPr>
+          <w:rFonts w:hint="default"/>
+          <w:lang w:val="en-US"/>
+        </w:rPr>
+      </w:pPr>
+    </w:p>
+    <w:p>
+      <w:pPr>
+        <w:rPr>
+          <w:rFonts w:hint="default"/>
+          <w:lang w:val="en-US"/>
+        </w:rPr>
+      </w:pPr>
+      <w:r>
+        <w:rPr>
+          <w:rFonts w:hint="default"/>
+          <w:lang w:val="en-US"/>
+        </w:rPr>
+        <w:t>a)Define a function subtract_two_numbers that takes two numbers as arguments and returns their difference</w:t>
+      </w:r>
+    </w:p>
+    <w:p>
+      <w:pPr>
+        <w:rPr>
+          <w:rFonts w:hint="default"/>
+          <w:lang w:val="en-US"/>
+        </w:rPr>
+      </w:pPr>
+    </w:p>
+    <w:p>
+      <w:pPr>
+        <w:rPr>
+          <w:rFonts w:hint="default"/>
+          <w:lang w:val="en-US"/>
+        </w:rPr>
+      </w:pPr>
+    </w:p>
+    <w:p>
+      <w:pPr>
+        <w:rPr>
+          <w:rFonts w:hint="default"/>
+          <w:lang w:val="en-US"/>
+        </w:rPr>
+      </w:pPr>
+    </w:p>
+    <w:p>
+      <w:pPr>
+        <w:rPr>
+          <w:rFonts w:hint="default"/>
+          <w:lang w:val="en-US"/>
+        </w:rPr>
+      </w:pPr>
+    </w:p>
+    <w:p>
+      <w:pPr>
+        <w:rPr>
+          <w:rFonts w:hint="default"/>
+          <w:lang w:val="en-US"/>
+        </w:rPr>
+      </w:pPr>
+    </w:p>
+    <w:p>
+      <w:pPr>
+        <w:rPr>
+          <w:rFonts w:hint="default"/>
+          <w:lang w:val="en-US"/>
+        </w:rPr>
+      </w:pPr>
+    </w:p>
+    <w:p>
+      <w:pPr>
+        <w:rPr>
+          <w:rFonts w:hint="default"/>
+          <w:lang w:val="en-US"/>
+        </w:rPr>
+      </w:pPr>
+      <w:r>
+        <w:rPr>
+          <w:rFonts w:hint="default"/>
+          <w:lang w:val="en-US"/>
+        </w:rPr>
+        <w:t>b)Define a function hello_candy_bar that takes a string as an argument and prints a greeting to that candy bar. Output should look something like:</w:t>
+      </w:r>
+    </w:p>
+    <w:p>
+      <w:pPr>
+        <w:rPr>
+          <w:rFonts w:hint="default"/>
+          <w:lang w:val="en-US"/>
+        </w:rPr>
+      </w:pPr>
+      <w:r>
+        <w:rPr>
+          <w:rFonts w:hint="default"/>
+          <w:lang w:val="en-US"/>
+        </w:rPr>
+        <w:t>Good morning, Milky Way</w:t>
+      </w:r>
+    </w:p>
+    <w:p>
+      <w:pPr>
+        <w:rPr>
+          <w:rFonts w:hint="default"/>
+          <w:lang w:val="en-US"/>
+        </w:rPr>
+      </w:pPr>
+    </w:p>
+    <w:p>
+      <w:pPr>
+        <w:rPr>
+          <w:rFonts w:hint="default"/>
+          <w:lang w:val="en-US"/>
+        </w:rPr>
+      </w:pPr>
+    </w:p>
+    <w:p>
+      <w:pPr>
+        <w:rPr>
+          <w:rFonts w:hint="default"/>
+          <w:lang w:val="en-US"/>
+        </w:rPr>
+      </w:pPr>
+    </w:p>
+    <w:p>
+      <w:pPr>
+        <w:rPr>
+          <w:rFonts w:hint="default"/>
+          <w:lang w:val="en-US"/>
+        </w:rPr>
+      </w:pPr>
+    </w:p>
+    <w:p>
+      <w:pPr>
+        <w:rPr>
+          <w:rFonts w:hint="default"/>
+          <w:lang w:val="en-US"/>
+        </w:rPr>
+      </w:pPr>
+    </w:p>
+    <w:p>
+      <w:pPr>
+        <w:rPr>
+          <w:rFonts w:hint="default"/>
+          <w:lang w:val="en-US"/>
+        </w:rPr>
+      </w:pPr>
+      <w:r>
+        <w:rPr>
+          <w:rFonts w:hint="default"/>
+          <w:lang w:val="en-US"/>
+        </w:rPr>
+        <w:t>Section 5. Conditionals. [One question, worth ten points] Show the correct syntax for the following specification: modify your code from question 4b so it takes a list as an argument and prints out a greeting to every item in the list only if the length of the list is greater than 5 items. If the list is not greater than 5 items, output a message to the user that the list is not long enough to process.</w:t>
+      </w:r>
+    </w:p>
+    <w:p>
+      <w:pPr>
+        <w:rPr>
+          <w:rFonts w:hint="default"/>
+          <w:lang w:val="en-US"/>
+        </w:rPr>
+      </w:pPr>
+    </w:p>
+    <w:p>
+      <w:pPr>
+        <w:rPr>
+          <w:rFonts w:hint="default"/>
+          <w:lang w:val="en-US"/>
+        </w:rPr>
+      </w:pPr>
+    </w:p>
+    <w:p>
+      <w:pPr>
+        <w:rPr>
+          <w:rFonts w:hint="default"/>
+          <w:lang w:val="en-US"/>
+        </w:rPr>
+      </w:pPr>
+    </w:p>
+    <w:p>
+      <w:pPr>
+        <w:rPr>
+          <w:rFonts w:hint="default"/>
+          <w:lang w:val="en-US"/>
+        </w:rPr>
+      </w:pPr>
+    </w:p>
+    <w:p>
+      <w:pPr>
+        <w:rPr>
+          <w:rFonts w:hint="default"/>
+          <w:lang w:val="en-US"/>
+        </w:rPr>
+      </w:pPr>
+    </w:p>
+    <w:p>
+      <w:pPr>
+        <w:rPr>
+          <w:rFonts w:hint="default"/>
+          <w:lang w:val="en-US"/>
+        </w:rPr>
+      </w:pPr>
+    </w:p>
+    <w:p>
+      <w:pPr>
+        <w:rPr>
+          <w:rFonts w:hint="default"/>
+          <w:lang w:val="en-US"/>
+        </w:rPr>
+      </w:pPr>
+    </w:p>
+    <w:p>
+      <w:pPr>
+        <w:rPr>
+          <w:rFonts w:hint="default"/>
+          <w:lang w:val="en-US"/>
+        </w:rPr>
+      </w:pPr>
+    </w:p>
+    <w:p>
+      <w:pPr>
+        <w:rPr>
+          <w:rFonts w:hint="default"/>
+          <w:lang w:val="en-US"/>
+        </w:rPr>
+      </w:pPr>
+    </w:p>
+    <w:p>
+      <w:pPr>
+        <w:rPr>
+          <w:rFonts w:hint="default"/>
+          <w:lang w:val="en-US"/>
+        </w:rPr>
+      </w:pPr>
+    </w:p>
+    <w:p>
+      <w:pPr>
+        <w:rPr>
+          <w:rFonts w:hint="default"/>
+          <w:lang w:val="en-US"/>
+        </w:rPr>
+      </w:pPr>
+    </w:p>
+    <w:p>
+      <w:pPr>
+        <w:rPr>
+          <w:rFonts w:hint="default"/>
+          <w:lang w:val="en-US"/>
+        </w:rPr>
+      </w:pPr>
+    </w:p>
+    <w:p>
+      <w:pPr>
+        <w:rPr>
+          <w:rFonts w:hint="default"/>
+          <w:lang w:val="en-US"/>
+        </w:rPr>
+      </w:pPr>
+    </w:p>
+    <w:p>
+      <w:pPr>
+        <w:rPr>
+          <w:rFonts w:hint="default"/>
+          <w:lang w:val="en-US"/>
+        </w:rPr>
+      </w:pPr>
+    </w:p>
+    <w:p>
+      <w:pPr>
+        <w:rPr>
+          <w:rFonts w:hint="default"/>
+          <w:lang w:val="en-US"/>
+        </w:rPr>
+      </w:pPr>
+    </w:p>
+    <w:p>
+      <w:pPr>
+        <w:rPr>
+          <w:rFonts w:hint="default"/>
+          <w:lang w:val="en-US"/>
+        </w:rPr>
+      </w:pPr>
+    </w:p>
+    <w:p>
+      <w:pPr>
+        <w:rPr>
+          <w:rFonts w:hint="default"/>
+          <w:lang w:val="en-US"/>
+        </w:rPr>
+      </w:pPr>
+    </w:p>
+    <w:p>
+      <w:pPr>
+        <w:rPr>
+          <w:rFonts w:hint="default"/>
+          <w:lang w:val="en-US"/>
+        </w:rPr>
+      </w:pPr>
+    </w:p>
+    <w:p>
+      <w:pPr>
+        <w:rPr>
+          <w:rFonts w:hint="default"/>
+          <w:lang w:val="en-US"/>
+        </w:rPr>
+      </w:pPr>
+    </w:p>
+    <w:p>
+      <w:pPr>
+        <w:rPr>
+          <w:rFonts w:hint="default"/>
+          <w:lang w:val="en-US"/>
+        </w:rPr>
+      </w:pPr>
+    </w:p>
+    <w:p>
+      <w:pPr>
+        <w:rPr>
+          <w:rFonts w:hint="default"/>
+          <w:lang w:val="en-US"/>
+        </w:rPr>
+      </w:pPr>
+    </w:p>
+    <w:p>
+      <w:pPr>
+        <w:rPr>
+          <w:rFonts w:hint="default"/>
+          <w:lang w:val="en-US"/>
+        </w:rPr>
+      </w:pPr>
+    </w:p>
+    <w:p>
+      <w:pPr>
+        <w:rPr>
+          <w:rFonts w:hint="default"/>
+          <w:lang w:val="en-US"/>
+        </w:rPr>
+      </w:pPr>
+    </w:p>
+    <w:p>
+      <w:pPr>
+        <w:rPr>
+          <w:rFonts w:hint="default"/>
+          <w:lang w:val="en-US"/>
+        </w:rPr>
+      </w:pPr>
+    </w:p>
+    <w:p>
+      <w:pPr>
+        <w:rPr>
+          <w:rFonts w:hint="default"/>
+          <w:lang w:val="en-US"/>
+        </w:rPr>
+      </w:pPr>
+    </w:p>
+    <w:p>
+      <w:pPr>
+        <w:rPr>
+          <w:lang w:val="en-US"/>
+        </w:rPr>
+      </w:pPr>
+      <w:bookmarkStart w:id="0" w:name="_GoBack"/>
+      <w:bookmarkEnd w:id="0"/>
     </w:p>
     <w:sectPr>
       <w:pgSz w:w="11906" w:h="16838"/>
@@ -232,7 +1763,7 @@
   <w:docDefaults>
     <w:rPrDefault>
       <w:rPr>
-        <w:rFonts w:ascii="Times New Roman" w:hAnsi="Times New Roman" w:eastAsia="SimSun" w:cs="Times New Roman"/>
+        <w:rFonts w:asciiTheme="minorHAnsi" w:hAnsiTheme="minorHAnsi" w:eastAsiaTheme="minorHAnsi" w:cstheme="minorBidi"/>
       </w:rPr>
     </w:rPrDefault>
   </w:docDefaults>
@@ -385,7 +1916,7 @@
     <w:lsdException w:unhideWhenUsed="0" w:uiPriority="0" w:semiHidden="0" w:name="Table Web 2"/>
     <w:lsdException w:unhideWhenUsed="0" w:uiPriority="0" w:semiHidden="0" w:name="Table Web 3"/>
     <w:lsdException w:unhideWhenUsed="0" w:uiPriority="0" w:semiHidden="0" w:name="Balloon Text"/>
-    <w:lsdException w:unhideWhenUsed="0" w:uiPriority="0" w:semiHidden="0" w:name="Table Grid"/>
+    <w:lsdException w:unhideWhenUsed="0" w:uiPriority="39" w:semiHidden="0" w:name="Table Grid"/>
     <w:lsdException w:unhideWhenUsed="0" w:uiPriority="0" w:semiHidden="0" w:name="Table Theme"/>
     <w:lsdException w:unhideWhenUsed="0" w:uiPriority="60" w:semiHidden="0" w:name="Light Shading"/>
     <w:lsdException w:unhideWhenUsed="0" w:uiPriority="61" w:semiHidden="0" w:name="Light List"/>
@@ -407,6 +1938,7 @@
     <w:lsdException w:unhideWhenUsed="0" w:uiPriority="63" w:semiHidden="0" w:name="Medium Shading 1 Accent 1"/>
     <w:lsdException w:unhideWhenUsed="0" w:uiPriority="64" w:semiHidden="0" w:name="Medium Shading 2 Accent 1"/>
     <w:lsdException w:unhideWhenUsed="0" w:uiPriority="65" w:semiHidden="0" w:name="Medium List 1 Accent 1"/>
+    <w:lsdException w:qFormat="1" w:unhideWhenUsed="0" w:uiPriority="34" w:semiHidden="0" w:name="List Paragraph"/>
     <w:lsdException w:unhideWhenUsed="0" w:uiPriority="66" w:semiHidden="0" w:name="Medium List 2 Accent 1"/>
     <w:lsdException w:unhideWhenUsed="0" w:uiPriority="67" w:semiHidden="0" w:name="Medium Grid 1 Accent 1"/>
     <w:lsdException w:unhideWhenUsed="0" w:uiPriority="68" w:semiHidden="0" w:name="Medium Grid 2 Accent 1"/>
@@ -513,6 +2045,32 @@
         <w:right w:w="108" w:type="dxa"/>
       </w:tblCellMar>
     </w:tblPr>
+  </w:style>
+  <w:style w:type="table" w:styleId="4">
+    <w:name w:val="Table Grid"/>
+    <w:basedOn w:val="3"/>
+    <w:uiPriority w:val="39"/>
+    <w:tblPr>
+      <w:tblBorders>
+        <w:top w:val="single" w:color="auto" w:sz="4" w:space="0"/>
+        <w:left w:val="single" w:color="auto" w:sz="4" w:space="0"/>
+        <w:bottom w:val="single" w:color="auto" w:sz="4" w:space="0"/>
+        <w:right w:val="single" w:color="auto" w:sz="4" w:space="0"/>
+        <w:insideH w:val="single" w:color="auto" w:sz="4" w:space="0"/>
+        <w:insideV w:val="single" w:color="auto" w:sz="4" w:space="0"/>
+      </w:tblBorders>
+      <w:tblLayout w:type="fixed"/>
+    </w:tblPr>
+  </w:style>
+  <w:style w:type="paragraph" w:styleId="5">
+    <w:name w:val="List Paragraph"/>
+    <w:basedOn w:val="1"/>
+    <w:qFormat/>
+    <w:uiPriority w:val="34"/>
+    <w:pPr>
+      <w:ind w:left="720"/>
+      <w:contextualSpacing/>
+    </w:pPr>
   </w:style>
 </w:styles>
 </file>

</xml_diff>